<commit_message>
Final code clean up
</commit_message>
<xml_diff>
--- a/public/Helen_Murphy_CV2020.docx
+++ b/public/Helen_Murphy_CV2020.docx
@@ -7,12 +7,14 @@
         <w:spacing w:after="220"/>
         <w:ind w:left="-567"/>
         <w:rPr>
+          <w:rFonts w:asciiTheme="majorHAnsi" w:hAnsiTheme="majorHAnsi" w:cstheme="majorHAnsi"/>
           <w:sz w:val="52"/>
           <w:lang w:val="en-IE"/>
         </w:rPr>
       </w:pPr>
       <w:r>
         <w:rPr>
+          <w:rFonts w:asciiTheme="majorHAnsi" w:hAnsiTheme="majorHAnsi" w:cstheme="majorHAnsi"/>
           <w:sz w:val="52"/>
           <w:lang w:val="en-IE"/>
         </w:rPr>
@@ -34,7 +36,7 @@
           <w:sz w:val="22"/>
         </w:rPr>
         <w:pict w14:anchorId="5B3A6CA1">
-          <v:shape id="Graphic 1" o:spid="_x0000_i1025" type="#_x0000_t75" alt="User" style="width:11pt;height:11pt;visibility:visible;mso-wrap-style:square;mso-width-percent:0;mso-height-percent:0;mso-width-percent:0;mso-height-percent:0">
+          <v:shape id="Graphic 1" o:spid="_x0000_i1026" type="#_x0000_t75" alt="User" style="width:11pt;height:11pt;visibility:visible;mso-wrap-style:square;mso-width-percent:0;mso-height-percent:0;mso-width-percent:0;mso-height-percent:0">
             <v:imagedata r:id="rId8" o:title="User"/>
           </v:shape>
         </w:pict>
@@ -71,143 +73,7 @@
           <w:szCs w:val="21"/>
           <w:lang w:val="en-IE"/>
         </w:rPr>
-        <w:t xml:space="preserve">I’m a hard worker with a passion for technology and its related fields. I have </w:t>
-      </w:r>
-      <w:r>
-        <w:rPr>
-          <w:sz w:val="21"/>
-          <w:szCs w:val="21"/>
-          <w:lang w:val="en-IE"/>
-        </w:rPr>
-        <w:t xml:space="preserve">excellent </w:t>
-      </w:r>
-      <w:r>
-        <w:rPr>
-          <w:sz w:val="21"/>
-          <w:szCs w:val="21"/>
-          <w:lang w:val="en-IE"/>
-        </w:rPr>
-        <w:t>communication skills and</w:t>
-      </w:r>
-      <w:r>
-        <w:rPr>
-          <w:sz w:val="21"/>
-          <w:szCs w:val="21"/>
-          <w:lang w:val="en-IE"/>
-        </w:rPr>
-        <w:t xml:space="preserve"> a friendly demeanour that </w:t>
-      </w:r>
-      <w:r>
-        <w:rPr>
-          <w:sz w:val="21"/>
-          <w:szCs w:val="21"/>
-          <w:lang w:val="en-IE"/>
-        </w:rPr>
-        <w:t>work</w:t>
-      </w:r>
-      <w:r>
-        <w:rPr>
-          <w:sz w:val="21"/>
-          <w:szCs w:val="21"/>
-          <w:lang w:val="en-IE"/>
-        </w:rPr>
-        <w:t xml:space="preserve">s well alongside </w:t>
-      </w:r>
-      <w:r>
-        <w:rPr>
-          <w:sz w:val="21"/>
-          <w:szCs w:val="21"/>
-          <w:lang w:val="en-IE"/>
-        </w:rPr>
-        <w:t>others</w:t>
-      </w:r>
-      <w:r>
-        <w:rPr>
-          <w:sz w:val="21"/>
-          <w:szCs w:val="21"/>
-          <w:lang w:val="en-IE"/>
-        </w:rPr>
-        <w:t xml:space="preserve">. I aim to complete my work efficiently and quickly and to the best standard possible. </w:t>
-      </w:r>
-      <w:r>
-        <w:rPr>
-          <w:sz w:val="21"/>
-          <w:szCs w:val="21"/>
-          <w:lang w:val="en-IE"/>
-        </w:rPr>
-        <w:t>I</w:t>
-      </w:r>
-      <w:r>
-        <w:rPr>
-          <w:sz w:val="21"/>
-          <w:szCs w:val="21"/>
-          <w:lang w:val="en-IE"/>
-        </w:rPr>
-        <w:t>’</w:t>
-      </w:r>
-      <w:r>
-        <w:rPr>
-          <w:sz w:val="21"/>
-          <w:szCs w:val="21"/>
-          <w:lang w:val="en-IE"/>
-        </w:rPr>
-        <w:t>m actively searching</w:t>
-      </w:r>
-      <w:r>
-        <w:rPr>
-          <w:sz w:val="21"/>
-          <w:szCs w:val="21"/>
-          <w:lang w:val="en-IE"/>
-        </w:rPr>
-        <w:t xml:space="preserve"> </w:t>
-      </w:r>
-      <w:r>
-        <w:rPr>
-          <w:sz w:val="21"/>
-          <w:szCs w:val="21"/>
-          <w:lang w:val="en-IE"/>
-        </w:rPr>
-        <w:t>for employment</w:t>
-      </w:r>
-      <w:r>
-        <w:rPr>
-          <w:sz w:val="21"/>
-          <w:szCs w:val="21"/>
-          <w:lang w:val="en-IE"/>
-        </w:rPr>
-        <w:t xml:space="preserve"> </w:t>
-      </w:r>
-      <w:r>
-        <w:rPr>
-          <w:sz w:val="21"/>
-          <w:szCs w:val="21"/>
-          <w:lang w:val="en-IE"/>
-        </w:rPr>
-        <w:t>in a front end focused role</w:t>
-      </w:r>
-      <w:r>
-        <w:rPr>
-          <w:sz w:val="21"/>
-          <w:szCs w:val="21"/>
-          <w:lang w:val="en-IE"/>
-        </w:rPr>
-        <w:t xml:space="preserve"> after losing my last job due to coronavirus</w:t>
-      </w:r>
-      <w:r>
-        <w:rPr>
-          <w:sz w:val="21"/>
-          <w:szCs w:val="21"/>
-          <w:lang w:val="en-IE"/>
-        </w:rPr>
-        <w:t xml:space="preserve"> and recently moving back to Ireland</w:t>
-      </w:r>
-      <w:r>
-        <w:rPr>
-          <w:sz w:val="21"/>
-          <w:szCs w:val="21"/>
-          <w:lang w:val="en-IE"/>
-        </w:rPr>
-        <w:t>.</w:t>
+        <w:t>I’m a Front End Developer with experience using ReactJS, SASS, JavaScript, XML, XSL and HTML. I’m actively seeking a job related to front end development after having to recently move back to Ireland from Madrid due to coronavirus. I’m passionate about front end development and UX design, even taking on projects at home, and I would like to further my career in this specific field.</w:t>
       </w:r>
     </w:p>
     <w:p>
@@ -665,7 +531,7 @@
           <w:szCs w:val="20"/>
           <w:lang w:val="en-IE"/>
         </w:rPr>
-        <w:t>Java, JavaScript, JSP, XML,</w:t>
+        <w:t>JavaScript,  XML,</w:t>
       </w:r>
       <w:r>
         <w:rPr>
@@ -711,6 +577,15 @@
           <w:lang w:val="en-IE"/>
         </w:rPr>
         <w:t xml:space="preserve"> My work included designing and implementing new features to update the website to align with EU Law. I worked on application support, fixing critical bugs. Used GitHub and SVN for version control. Tasks were organised into sprints, which had strict time estimates to complete work on time</w:t>
+      </w:r>
+      <w:r>
+        <w:rPr>
+          <w:color w:val="808080" w:themeColor="background1" w:themeShade="80"/>
+          <w:sz w:val="20"/>
+          <w:szCs w:val="20"/>
+          <w:lang w:val="en-IE"/>
+        </w:rPr>
+        <w:t>.</w:t>
       </w:r>
     </w:p>
     <w:p>
@@ -983,55 +858,21 @@
       </w:pPr>
       <w:r>
         <w:rPr>
-          <w:b/>
           <w:noProof/>
+        </w:rPr>
+        <w:pict w14:anchorId="2AE00F31">
+          <v:shape id="Graphic 6" o:spid="_x0000_i1025" type="#_x0000_t75" alt="Folder" style="width:11pt;height:12pt;visibility:visible;mso-wrap-style:square;mso-width-percent:0;mso-height-percent:0;mso-width-percent:0;mso-height-percent:0">
+            <v:imagedata r:id="rId14" o:title="Folder"/>
+          </v:shape>
+        </w:pict>
+      </w:r>
+      <w:r>
+        <w:rPr>
+          <w:b/>
           <w:sz w:val="28"/>
           <w:lang w:val="en-IE"/>
         </w:rPr>
-        <w:drawing>
-          <wp:inline distT="0" distB="0" distL="0" distR="0" wp14:anchorId="280D3C4E" wp14:editId="6F11D6E6">
-            <wp:extent cx="145915" cy="145915"/>
-            <wp:effectExtent l="0" t="0" r="0" b="0"/>
-            <wp:docPr id="6" name="Graphic 6" descr="Folder"/>
-            <wp:cNvGraphicFramePr>
-              <a:graphicFrameLocks xmlns:a="http://schemas.openxmlformats.org/drawingml/2006/main" noChangeAspect="1"/>
-            </wp:cNvGraphicFramePr>
-            <a:graphic xmlns:a="http://schemas.openxmlformats.org/drawingml/2006/main">
-              <a:graphicData uri="http://schemas.openxmlformats.org/drawingml/2006/picture">
-                <pic:pic xmlns:pic="http://schemas.openxmlformats.org/drawingml/2006/picture">
-                  <pic:nvPicPr>
-                    <pic:cNvPr id="6" name="mediafile_HAptIA.svg"/>
-                    <pic:cNvPicPr/>
-                  </pic:nvPicPr>
-                  <pic:blipFill>
-                    <a:blip r:embed="rId14">
-                      <a:extLst>
-                        <a:ext uri="{28A0092B-C50C-407E-A947-70E740481C1C}">
-                          <a14:useLocalDpi xmlns:a14="http://schemas.microsoft.com/office/drawing/2010/main" val="0"/>
-                        </a:ext>
-                        <a:ext uri="{96DAC541-7B7A-43D3-8B79-37D633B846F1}">
-                          <asvg:svgBlip xmlns:asvg="http://schemas.microsoft.com/office/drawing/2016/SVG/main" r:embed="rId15"/>
-                        </a:ext>
-                      </a:extLst>
-                    </a:blip>
-                    <a:stretch>
-                      <a:fillRect/>
-                    </a:stretch>
-                  </pic:blipFill>
-                  <pic:spPr>
-                    <a:xfrm>
-                      <a:off x="0" y="0"/>
-                      <a:ext cx="172354" cy="172354"/>
-                    </a:xfrm>
-                    <a:prstGeom prst="rect">
-                      <a:avLst/>
-                    </a:prstGeom>
-                  </pic:spPr>
-                </pic:pic>
-              </a:graphicData>
-            </a:graphic>
-          </wp:inline>
-        </w:drawing>
+        <w:t xml:space="preserve"> </w:t>
       </w:r>
       <w:r>
         <w:rPr>
@@ -1039,173 +880,215 @@
           <w:sz w:val="28"/>
           <w:lang w:val="en-IE"/>
         </w:rPr>
+        <w:t>Projects</w:t>
+      </w:r>
+    </w:p>
+    <w:p>
+      <w:pPr>
+        <w:spacing w:after="80"/>
+        <w:ind w:left="-567"/>
+        <w:rPr>
+          <w:bCs/>
+          <w:i/>
+          <w:iCs/>
+          <w:sz w:val="20"/>
+          <w:szCs w:val="18"/>
+          <w:lang w:val="en-IE"/>
+        </w:rPr>
+      </w:pPr>
+      <w:r>
+        <w:rPr>
+          <w:bCs/>
+          <w:i/>
+          <w:iCs/>
+          <w:sz w:val="20"/>
+          <w:szCs w:val="18"/>
+          <w:lang w:val="en-IE"/>
+        </w:rPr>
+        <w:t xml:space="preserve">There’s more information on my projects, with more in depth descriptions and photos at my website: </w:t>
+      </w:r>
+      <w:r>
+        <w:rPr>
+          <w:bCs/>
+          <w:i/>
+          <w:iCs/>
+          <w:sz w:val="20"/>
+          <w:szCs w:val="18"/>
+          <w:lang w:val="en-IE"/>
+        </w:rPr>
+        <w:t>https://helzers.github.io/web-portfolio/#/</w:t>
+      </w:r>
+    </w:p>
+    <w:p>
+      <w:pPr>
+        <w:ind w:left="-567"/>
+        <w:rPr>
+          <w:sz w:val="22"/>
+          <w:lang w:val="en-IE"/>
+        </w:rPr>
+      </w:pPr>
+      <w:r>
+        <w:rPr>
+          <w:sz w:val="22"/>
+          <w:lang w:val="en-IE"/>
+        </w:rPr>
+        <w:t>Online Portfolio</w:t>
+      </w:r>
+    </w:p>
+    <w:p>
+      <w:pPr>
+        <w:ind w:left="-567"/>
+        <w:rPr>
+          <w:color w:val="808080" w:themeColor="background1" w:themeShade="80"/>
+          <w:sz w:val="20"/>
+          <w:szCs w:val="21"/>
+          <w:lang w:val="en-IE"/>
+        </w:rPr>
+      </w:pPr>
+      <w:r>
+        <w:rPr>
+          <w:color w:val="808080" w:themeColor="background1" w:themeShade="80"/>
+          <w:sz w:val="20"/>
+          <w:szCs w:val="21"/>
+          <w:lang w:val="en-IE"/>
+        </w:rPr>
+        <w:t xml:space="preserve">I created my online portfolio using ReactJS and SASS, and designed the website in </w:t>
+      </w:r>
+      <w:proofErr w:type="spellStart"/>
+      <w:r>
+        <w:rPr>
+          <w:color w:val="808080" w:themeColor="background1" w:themeShade="80"/>
+          <w:sz w:val="20"/>
+          <w:szCs w:val="21"/>
+          <w:lang w:val="en-IE"/>
+        </w:rPr>
+        <w:t>AdobeXD</w:t>
+      </w:r>
+      <w:proofErr w:type="spellEnd"/>
+      <w:r>
+        <w:rPr>
+          <w:color w:val="808080" w:themeColor="background1" w:themeShade="80"/>
+          <w:sz w:val="20"/>
+          <w:szCs w:val="21"/>
+          <w:lang w:val="en-IE"/>
+        </w:rPr>
+        <w:t xml:space="preserve">. I used this as an opportunity to investigate CSS animations. It’s hosted using GitHub Pages at: </w:t>
+      </w:r>
+      <w:r>
+        <w:rPr>
+          <w:color w:val="808080" w:themeColor="background1" w:themeShade="80"/>
+          <w:sz w:val="20"/>
+          <w:szCs w:val="21"/>
+          <w:lang w:val="en-IE"/>
+        </w:rPr>
+        <w:t>https://helzers.github.io/web-portfolio/#/</w:t>
+      </w:r>
+    </w:p>
+    <w:p>
+      <w:pPr>
+        <w:ind w:left="-567"/>
+        <w:rPr>
+          <w:sz w:val="22"/>
+          <w:lang w:val="en-IE"/>
+        </w:rPr>
+      </w:pPr>
+      <w:r>
+        <w:rPr>
+          <w:sz w:val="22"/>
+          <w:lang w:val="en-IE"/>
+        </w:rPr>
+        <w:t>Online Movie Watchlist</w:t>
+      </w:r>
+    </w:p>
+    <w:p>
+      <w:pPr>
+        <w:ind w:left="-567"/>
+        <w:rPr>
+          <w:color w:val="808080" w:themeColor="background1" w:themeShade="80"/>
+          <w:sz w:val="20"/>
+          <w:lang w:val="en-IE"/>
+        </w:rPr>
+      </w:pPr>
+      <w:r>
+        <w:rPr>
+          <w:color w:val="808080" w:themeColor="background1" w:themeShade="80"/>
+          <w:sz w:val="20"/>
+          <w:szCs w:val="21"/>
+          <w:lang w:val="en-IE"/>
+        </w:rPr>
+        <w:t xml:space="preserve">This is a website created using ReactJS, SASS, and designed with </w:t>
+      </w:r>
+      <w:proofErr w:type="spellStart"/>
+      <w:r>
+        <w:rPr>
+          <w:color w:val="808080" w:themeColor="background1" w:themeShade="80"/>
+          <w:sz w:val="20"/>
+          <w:szCs w:val="21"/>
+          <w:lang w:val="en-IE"/>
+        </w:rPr>
+        <w:t>AdobeXD</w:t>
+      </w:r>
+      <w:proofErr w:type="spellEnd"/>
+      <w:r>
+        <w:rPr>
+          <w:color w:val="808080" w:themeColor="background1" w:themeShade="80"/>
+          <w:sz w:val="20"/>
+          <w:szCs w:val="21"/>
+          <w:lang w:val="en-IE"/>
+        </w:rPr>
+        <w:t xml:space="preserve">. It uses an API from The Movie Database to allow the user to search for any movie and add it to a watchlist that is stored in their local storage. It’s hosted using </w:t>
+      </w:r>
+      <w:proofErr w:type="spellStart"/>
+      <w:r>
+        <w:rPr>
+          <w:color w:val="808080" w:themeColor="background1" w:themeShade="80"/>
+          <w:sz w:val="20"/>
+          <w:szCs w:val="21"/>
+          <w:lang w:val="en-IE"/>
+        </w:rPr>
+        <w:t>Github</w:t>
+      </w:r>
+      <w:proofErr w:type="spellEnd"/>
+      <w:r>
+        <w:rPr>
+          <w:color w:val="808080" w:themeColor="background1" w:themeShade="80"/>
+          <w:sz w:val="20"/>
+          <w:szCs w:val="21"/>
+          <w:lang w:val="en-IE"/>
+        </w:rPr>
+        <w:t xml:space="preserve"> Pages at:</w:t>
+      </w:r>
+      <w:r>
+        <w:rPr>
+          <w:color w:val="808080" w:themeColor="background1" w:themeShade="80"/>
+          <w:sz w:val="20"/>
+          <w:lang w:val="en-IE"/>
+        </w:rPr>
         <w:t xml:space="preserve"> </w:t>
       </w:r>
       <w:r>
         <w:rPr>
-          <w:b/>
-          <w:sz w:val="28"/>
-          <w:lang w:val="en-IE"/>
-        </w:rPr>
-        <w:t>Projects</w:t>
+          <w:color w:val="808080" w:themeColor="background1" w:themeShade="80"/>
+          <w:sz w:val="20"/>
+          <w:lang w:val="en-IE"/>
+        </w:rPr>
+        <w:t>https://helzers.github.io/movies-watchlist/#/</w:t>
       </w:r>
     </w:p>
     <w:p>
       <w:pPr>
         <w:ind w:left="-567"/>
         <w:rPr>
-          <w:sz w:val="22"/>
-          <w:lang w:val="en-IE"/>
-        </w:rPr>
-      </w:pPr>
-      <w:r>
-        <w:rPr>
-          <w:sz w:val="22"/>
-          <w:lang w:val="en-IE"/>
-        </w:rPr>
-        <w:t>Global Classroom</w:t>
-      </w:r>
-    </w:p>
-    <w:p>
-      <w:pPr>
-        <w:spacing w:after="60"/>
-        <w:ind w:left="-567"/>
-        <w:rPr>
-          <w:color w:val="808080" w:themeColor="background1" w:themeShade="80"/>
-          <w:sz w:val="20"/>
-          <w:lang w:val="en-IE"/>
-        </w:rPr>
-      </w:pPr>
-      <w:r>
-        <w:rPr>
-          <w:color w:val="808080" w:themeColor="background1" w:themeShade="80"/>
-          <w:sz w:val="20"/>
-          <w:lang w:val="en-IE"/>
-        </w:rPr>
-        <w:t>Created a web application</w:t>
-      </w:r>
-      <w:r>
-        <w:rPr>
-          <w:color w:val="808080" w:themeColor="background1" w:themeShade="80"/>
-          <w:sz w:val="20"/>
-          <w:lang w:val="en-IE"/>
-        </w:rPr>
-        <w:t xml:space="preserve"> with a team of international Erasmus students in Ireland, Germany and South Korea</w:t>
-      </w:r>
-      <w:r>
-        <w:rPr>
-          <w:color w:val="808080" w:themeColor="background1" w:themeShade="80"/>
-          <w:sz w:val="20"/>
-          <w:lang w:val="en-IE"/>
-        </w:rPr>
-        <w:t>. W</w:t>
-      </w:r>
-      <w:r>
-        <w:rPr>
-          <w:color w:val="808080" w:themeColor="background1" w:themeShade="80"/>
-          <w:sz w:val="20"/>
-          <w:lang w:val="en-IE"/>
-        </w:rPr>
-        <w:t xml:space="preserve">ithin the team, </w:t>
-      </w:r>
-      <w:r>
-        <w:rPr>
-          <w:color w:val="808080" w:themeColor="background1" w:themeShade="80"/>
-          <w:sz w:val="20"/>
-          <w:lang w:val="en-IE"/>
-        </w:rPr>
-        <w:t>I had the role of</w:t>
-      </w:r>
-      <w:r>
-        <w:rPr>
-          <w:color w:val="808080" w:themeColor="background1" w:themeShade="80"/>
-          <w:sz w:val="20"/>
-          <w:lang w:val="en-IE"/>
-        </w:rPr>
-        <w:t xml:space="preserve"> secretary and had to keep a log of the team meetings and create the agendas</w:t>
-      </w:r>
-      <w:r>
-        <w:rPr>
-          <w:color w:val="808080" w:themeColor="background1" w:themeShade="80"/>
-          <w:sz w:val="20"/>
-          <w:lang w:val="en-IE"/>
-        </w:rPr>
-        <w:t>. I also had the role of Scrum master and developed the database for the application.</w:t>
-      </w:r>
-    </w:p>
-    <w:p>
-      <w:pPr>
-        <w:ind w:left="-567"/>
-        <w:rPr>
-          <w:sz w:val="22"/>
-          <w:lang w:val="en-IE"/>
-        </w:rPr>
-      </w:pPr>
-      <w:r>
-        <w:rPr>
-          <w:sz w:val="22"/>
-          <w:lang w:val="en-IE"/>
-        </w:rPr>
-        <w:t>Final Year Project</w:t>
-      </w:r>
-    </w:p>
-    <w:p>
-      <w:pPr>
-        <w:ind w:left="-567"/>
-        <w:rPr>
-          <w:b/>
-          <w:color w:val="808080" w:themeColor="background1" w:themeShade="80"/>
-          <w:sz w:val="20"/>
-          <w:lang w:val="en-IE"/>
-        </w:rPr>
-      </w:pPr>
-      <w:r>
-        <w:rPr>
-          <w:color w:val="808080" w:themeColor="background1" w:themeShade="80"/>
-          <w:sz w:val="20"/>
-          <w:lang w:val="en-IE"/>
-        </w:rPr>
-        <w:t>I developed</w:t>
-      </w:r>
-      <w:r>
-        <w:rPr>
-          <w:color w:val="808080" w:themeColor="background1" w:themeShade="80"/>
-          <w:sz w:val="20"/>
-          <w:lang w:val="en-IE"/>
-        </w:rPr>
-        <w:t xml:space="preserve"> an iOS app, to be used for navigation and organisation at festivals that used SWIFT, Google API’s, JavaScript and Firebase </w:t>
-      </w:r>
-    </w:p>
-    <w:p>
-      <w:pPr>
-        <w:rPr>
-          <w:b/>
-          <w:sz w:val="28"/>
-          <w:lang w:val="en-IE"/>
-        </w:rPr>
-      </w:pPr>
-    </w:p>
-    <w:p>
-      <w:pPr>
-        <w:rPr>
-          <w:b/>
-          <w:sz w:val="28"/>
-          <w:lang w:val="en-IE"/>
-        </w:rPr>
-      </w:pPr>
-    </w:p>
-    <w:p>
-      <w:pPr>
-        <w:rPr>
-          <w:b/>
-          <w:sz w:val="28"/>
-          <w:lang w:val="en-IE"/>
-        </w:rPr>
-      </w:pPr>
-    </w:p>
-    <w:p>
-      <w:pPr>
-        <w:spacing w:after="60"/>
+          <w:bCs/>
+          <w:color w:val="808080" w:themeColor="background1" w:themeShade="80"/>
+          <w:sz w:val="22"/>
+          <w:szCs w:val="32"/>
+          <w:lang w:val="en-IE"/>
+        </w:rPr>
+      </w:pPr>
+    </w:p>
+    <w:p>
+      <w:pPr>
         <w:rPr>
           <w:b/>
           <w:sz w:val="28"/>
@@ -1255,13 +1138,13 @@
                     <pic:cNvPicPr/>
                   </pic:nvPicPr>
                   <pic:blipFill>
-                    <a:blip r:embed="rId16">
+                    <a:blip r:embed="rId15">
                       <a:extLst>
                         <a:ext uri="{28A0092B-C50C-407E-A947-70E740481C1C}">
                           <a14:useLocalDpi xmlns:a14="http://schemas.microsoft.com/office/drawing/2010/main" val="0"/>
                         </a:ext>
                         <a:ext uri="{96DAC541-7B7A-43D3-8B79-37D633B846F1}">
-                          <asvg:svgBlip xmlns:asvg="http://schemas.microsoft.com/office/drawing/2016/SVG/main" r:embed="rId17"/>
+                          <asvg:svgBlip xmlns:asvg="http://schemas.microsoft.com/office/drawing/2016/SVG/main" r:embed="rId16"/>
                         </a:ext>
                       </a:extLst>
                     </a:blip>
@@ -1470,13 +1353,13 @@
                     <pic:cNvPicPr/>
                   </pic:nvPicPr>
                   <pic:blipFill>
-                    <a:blip r:embed="rId18">
+                    <a:blip r:embed="rId17">
                       <a:extLst>
                         <a:ext uri="{28A0092B-C50C-407E-A947-70E740481C1C}">
                           <a14:useLocalDpi xmlns:a14="http://schemas.microsoft.com/office/drawing/2010/main" val="0"/>
                         </a:ext>
                         <a:ext uri="{96DAC541-7B7A-43D3-8B79-37D633B846F1}">
-                          <asvg:svgBlip xmlns:asvg="http://schemas.microsoft.com/office/drawing/2016/SVG/main" r:embed="rId19"/>
+                          <asvg:svgBlip xmlns:asvg="http://schemas.microsoft.com/office/drawing/2016/SVG/main" r:embed="rId18"/>
                         </a:ext>
                       </a:extLst>
                     </a:blip>
@@ -1531,13 +1414,15 @@
     </w:p>
     <w:p>
       <w:pPr>
-        <w:spacing w:after="240"/>
-        <w:rPr>
+        <w:spacing w:after="60"/>
+        <w:rPr>
+          <w:color w:val="0563C1" w:themeColor="hyperlink"/>
           <w:sz w:val="21"/>
-          <w:lang w:val="en-IE"/>
-        </w:rPr>
-      </w:pPr>
-      <w:hyperlink r:id="rId20" w:history="1">
+          <w:u w:val="single"/>
+          <w:lang w:val="en-IE"/>
+        </w:rPr>
+      </w:pPr>
+      <w:hyperlink r:id="rId19" w:history="1">
         <w:r>
           <w:rPr>
             <w:rStyle w:val="Hyperlink"/>
@@ -1547,6 +1432,57 @@
           <w:t>https://www.linkedin.com/in/helen-murphy-8895b6107/</w:t>
         </w:r>
       </w:hyperlink>
+    </w:p>
+    <w:p>
+      <w:pPr>
+        <w:rPr>
+          <w:bCs/>
+          <w:sz w:val="21"/>
+          <w:szCs w:val="21"/>
+          <w:lang w:val="en-IE"/>
+        </w:rPr>
+      </w:pPr>
+      <w:r>
+        <w:rPr>
+          <w:bCs/>
+          <w:sz w:val="21"/>
+          <w:szCs w:val="21"/>
+          <w:lang w:val="en-IE"/>
+        </w:rPr>
+        <w:t>Portfolio:</w:t>
+      </w:r>
+    </w:p>
+    <w:p>
+      <w:pPr>
+        <w:spacing w:after="240"/>
+        <w:rPr>
+          <w:bCs/>
+          <w:sz w:val="21"/>
+          <w:szCs w:val="21"/>
+          <w:lang w:val="en-IE"/>
+        </w:rPr>
+      </w:pPr>
+      <w:hyperlink r:id="rId20" w:history="1">
+        <w:r>
+          <w:rPr>
+            <w:rStyle w:val="Hyperlink"/>
+            <w:bCs/>
+            <w:sz w:val="21"/>
+            <w:szCs w:val="21"/>
+            <w:lang w:val="en-IE"/>
+          </w:rPr>
+          <w:t>https://helzers.github.io/web-portfolio/#/</w:t>
+        </w:r>
+      </w:hyperlink>
+      <w:r>
+        <w:rPr>
+          <w:bCs/>
+          <w:sz w:val="21"/>
+          <w:szCs w:val="21"/>
+          <w:lang w:val="en-IE"/>
+        </w:rPr>
+        <w:t xml:space="preserve"> </w:t>
+      </w:r>
     </w:p>
     <w:p>
       <w:pPr>
@@ -1621,6 +1557,8 @@
         </w:rPr>
         <w:t>Skills</w:t>
       </w:r>
+      <w:bookmarkStart w:id="0" w:name="_GoBack"/>
+      <w:bookmarkEnd w:id="0"/>
     </w:p>
     <w:p>
       <w:pPr>
@@ -1640,42 +1578,21 @@
           <w:sz w:val="22"/>
           <w:lang w:val="en-IE"/>
         </w:rPr>
-        <w:t>Java</w:t>
-      </w:r>
-      <w:r>
-        <w:rPr>
-          <w:sz w:val="22"/>
-          <w:lang w:val="en-IE"/>
-        </w:rPr>
-        <w:t xml:space="preserve">, </w:t>
-      </w:r>
-      <w:r>
-        <w:rPr>
-          <w:sz w:val="22"/>
-          <w:lang w:val="en-IE"/>
-        </w:rPr>
-        <w:t xml:space="preserve">C/C# </w:t>
-      </w:r>
-      <w:r>
-        <w:rPr>
-          <w:sz w:val="22"/>
-          <w:lang w:val="en-IE"/>
-        </w:rPr>
-        <w:t>and Python</w:t>
-      </w:r>
-      <w:r>
-        <w:rPr>
-          <w:sz w:val="22"/>
-          <w:lang w:val="en-IE"/>
-        </w:rPr>
-        <w:t xml:space="preserve"> </w:t>
-      </w:r>
-      <w:r>
-        <w:rPr>
-          <w:sz w:val="22"/>
-          <w:lang w:val="en-IE"/>
-        </w:rPr>
-        <w:t>Programming Experience</w:t>
+        <w:t xml:space="preserve">ReactJS, JavaScript, SCSS, </w:t>
+      </w:r>
+      <w:r>
+        <w:rPr>
+          <w:sz w:val="22"/>
+          <w:lang w:val="en-IE"/>
+        </w:rPr>
+        <w:t>HTML, CSS</w:t>
+      </w:r>
+      <w:r>
+        <w:rPr>
+          <w:sz w:val="22"/>
+          <w:lang w:val="en-IE"/>
+        </w:rPr>
+        <w:t>, PHP</w:t>
       </w:r>
     </w:p>
     <w:p>
@@ -1696,24 +1613,36 @@
           <w:sz w:val="22"/>
           <w:lang w:val="en-IE"/>
         </w:rPr>
-        <w:t xml:space="preserve">React, JavaScript, SCSS, </w:t>
-      </w:r>
-      <w:r>
-        <w:rPr>
-          <w:sz w:val="22"/>
-          <w:lang w:val="en-IE"/>
-        </w:rPr>
-        <w:t>HTML, CSS</w:t>
-      </w:r>
-      <w:r>
-        <w:rPr>
-          <w:sz w:val="22"/>
-          <w:lang w:val="en-IE"/>
-        </w:rPr>
-        <w:t>, PHP</w:t>
-      </w:r>
-      <w:bookmarkStart w:id="0" w:name="_GoBack"/>
-      <w:bookmarkEnd w:id="0"/>
+        <w:t>Java</w:t>
+      </w:r>
+      <w:r>
+        <w:rPr>
+          <w:sz w:val="22"/>
+          <w:lang w:val="en-IE"/>
+        </w:rPr>
+        <w:t xml:space="preserve">, </w:t>
+      </w:r>
+      <w:r>
+        <w:rPr>
+          <w:sz w:val="22"/>
+          <w:lang w:val="en-IE"/>
+        </w:rPr>
+        <w:t xml:space="preserve">C/C# </w:t>
+      </w:r>
+      <w:r>
+        <w:rPr>
+          <w:sz w:val="22"/>
+          <w:lang w:val="en-IE"/>
+        </w:rPr>
+        <w:t>and Python</w:t>
+      </w:r>
+      <w:r>
+        <w:rPr>
+          <w:sz w:val="22"/>
+          <w:lang w:val="en-IE"/>
+        </w:rPr>
+        <w:t xml:space="preserve"> </w:t>
+      </w:r>
     </w:p>
     <w:p>
       <w:pPr>
@@ -1733,21 +1662,49 @@
           <w:sz w:val="22"/>
           <w:lang w:val="en-IE"/>
         </w:rPr>
-        <w:t>Database Creation and Management</w:t>
-      </w:r>
-      <w:r>
-        <w:rPr>
-          <w:sz w:val="22"/>
-          <w:lang w:val="en-IE"/>
-        </w:rPr>
-        <w:t>, SQL, PLSQL</w:t>
-      </w:r>
-      <w:r>
-        <w:rPr>
-          <w:sz w:val="22"/>
-          <w:lang w:val="en-IE"/>
-        </w:rPr>
-        <w:t>, PostgreSQL</w:t>
+        <w:t>XML, XSL, XSD</w:t>
+      </w:r>
+    </w:p>
+    <w:p>
+      <w:pPr>
+        <w:pStyle w:val="ListParagraph"/>
+        <w:numPr>
+          <w:ilvl w:val="0"/>
+          <w:numId w:val="2"/>
+        </w:numPr>
+        <w:ind w:right="-309"/>
+        <w:rPr>
+          <w:sz w:val="22"/>
+          <w:lang w:val="en-IE"/>
+        </w:rPr>
+      </w:pPr>
+      <w:r>
+        <w:rPr>
+          <w:sz w:val="22"/>
+          <w:lang w:val="en-IE"/>
+        </w:rPr>
+        <w:t>SQL, PLSQL</w:t>
+      </w:r>
+      <w:r>
+        <w:rPr>
+          <w:sz w:val="22"/>
+          <w:lang w:val="en-IE"/>
+        </w:rPr>
+        <w:t>,</w:t>
+      </w:r>
+      <w:r>
+        <w:rPr>
+          <w:sz w:val="22"/>
+          <w:lang w:val="en-IE"/>
+        </w:rPr>
+        <w:t xml:space="preserve"> </w:t>
+      </w:r>
+      <w:r>
+        <w:rPr>
+          <w:sz w:val="22"/>
+          <w:lang w:val="en-IE"/>
+        </w:rPr>
+        <w:t>PostgreSQL</w:t>
       </w:r>
     </w:p>
     <w:p>
@@ -2268,15 +2225,29 @@
         <v:path o:extrusionok="f" gradientshapeok="t" o:connecttype="rect"/>
         <o:lock v:ext="edit" aspectratio="t"/>
       </v:shapetype>
-      <v:shape id="_x0000_i1028" type="#_x0000_t75" alt="Suitcase" style="width:15pt;height:13pt;visibility:visible" o:gfxdata="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" o:bullet="t">
+      <v:shape id="_x0000_i1115" type="#_x0000_t75" alt="Suitcase" style="width:15pt;height:13pt;visibility:visible" o:gfxdata="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" o:bullet="t">
         <v:imagedata r:id="rId1" o:title="" cropbottom="-3024f"/>
       </v:shape>
     </w:pict>
   </w:numPicBullet>
   <w:numPicBullet w:numPicBulletId="1">
     <w:pict>
-      <v:shape id="_x0000_i1029" type="#_x0000_t75" alt="User" style="width:13pt;height:15pt;visibility:visible" o:gfxdata="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" o:bullet="t">
+      <v:shape id="_x0000_i1116" type="#_x0000_t75" alt="User" style="width:13pt;height:15pt;visibility:visible" o:gfxdata="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" o:bullet="t">
         <v:imagedata r:id="rId2" o:title="" cropbottom="-3979f" cropleft="-5041f" cropright="-4285f"/>
+      </v:shape>
+    </w:pict>
+  </w:numPicBullet>
+  <w:numPicBullet w:numPicBulletId="2">
+    <w:pict>
+      <v:shape id="_x0000_i1117" type="#_x0000_t75" alt="Folder" style="width:11pt;height:10pt;visibility:visible" o:gfxdata="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" o:bullet="t">
+        <v:imagedata r:id="rId3" o:title="" cropbottom="-9503f" cropright="-2681f"/>
+      </v:shape>
+    </w:pict>
+  </w:numPicBullet>
+  <w:numPicBullet w:numPicBulletId="3">
+    <w:pict>
+      <v:shape id="_x0000_i1118" type="#_x0000_t75" alt="Folder" style="width:192pt;height:192pt;visibility:visible;mso-wrap-style:square" o:bullet="t">
+        <v:imagedata r:id="rId4" o:title="Folder"/>
       </v:shape>
     </w:pict>
   </w:numPicBullet>
@@ -3416,7 +3387,7 @@
 </file>
 
 <file path=customXml/itemProps1.xml><?xml version="1.0" encoding="utf-8"?>
-<ds:datastoreItem xmlns:ds="http://schemas.openxmlformats.org/officeDocument/2006/customXml" ds:itemID="{FB7D6E3E-20BA-D643-A0E1-A349E0C3BB24}">
+<ds:datastoreItem xmlns:ds="http://schemas.openxmlformats.org/officeDocument/2006/customXml" ds:itemID="{0D1FCA63-AEF4-9A4C-BBFE-017524E1B0A3}">
   <ds:schemaRefs>
     <ds:schemaRef ds:uri="http://schemas.openxmlformats.org/officeDocument/2006/bibliography"/>
   </ds:schemaRefs>

</xml_diff>